<commit_message>
documentação atualizada sobre os cenarios do jogo da velha
</commit_message>
<xml_diff>
--- a/Projeto Jogo da Velha/documentação jogo da velha/documentação jogo da velha.docx
+++ b/Projeto Jogo da Velha/documentação jogo da velha/documentação jogo da velha.docx
@@ -79,56 +79,20 @@
         </mc:AlternateContent>
       </w:r>
       <w:r>
-        <w:t xml:space="preserve">- 3 </w:t>
-      </w:r>
-      <w:proofErr w:type="spellStart"/>
-      <w:r>
-        <w:t>simbolos</w:t>
-      </w:r>
-      <w:proofErr w:type="spellEnd"/>
-      <w:r>
-        <w:t xml:space="preserve"> iguais em </w:t>
-      </w:r>
-      <w:proofErr w:type="spellStart"/>
-      <w:proofErr w:type="gramStart"/>
-      <w:r>
-        <w:t>sequencia</w:t>
-      </w:r>
-      <w:proofErr w:type="spellEnd"/>
-      <w:proofErr w:type="gramEnd"/>
-      <w:r>
-        <w:t xml:space="preserve"> mata o jogo</w:t>
+        <w:t>- 3 simbolos iguais em sequencia mata o jogo</w:t>
       </w:r>
     </w:p>
     <w:p>
       <w:r>
         <w:tab/>
-      </w:r>
-      <w:proofErr w:type="spellStart"/>
-      <w:proofErr w:type="gramStart"/>
-      <w:r>
-        <w:t>x,x</w:t>
-      </w:r>
-      <w:proofErr w:type="gramEnd"/>
-      <w:r>
-        <w:t>,x</w:t>
-      </w:r>
-      <w:proofErr w:type="spellEnd"/>
+        <w:t>x,x,x</w:t>
+      </w:r>
     </w:p>
     <w:p>
       <w:r>
         <w:tab/>
-      </w:r>
-      <w:proofErr w:type="spellStart"/>
-      <w:proofErr w:type="gramStart"/>
-      <w:r>
-        <w:t>o,o</w:t>
-      </w:r>
-      <w:proofErr w:type="gramEnd"/>
-      <w:r>
-        <w:t>,o</w:t>
-      </w:r>
-      <w:proofErr w:type="spellEnd"/>
+        <w:t>o,o,o</w:t>
+      </w:r>
     </w:p>
     <w:p>
       <w:r>
@@ -177,127 +141,44 @@
         </mc:AlternateContent>
       </w:r>
       <w:r>
-        <w:t xml:space="preserve">- </w:t>
-      </w:r>
-      <w:proofErr w:type="gramStart"/>
-      <w:r>
-        <w:t>o</w:t>
-      </w:r>
-      <w:proofErr w:type="gramEnd"/>
-      <w:r>
-        <w:t xml:space="preserve"> jogo da velha quando não se pode ganhar</w:t>
+        <w:t>- o jogo da velha quando não se pode ganhar</w:t>
       </w:r>
     </w:p>
     <w:p>
       <w:r>
         <w:tab/>
-      </w:r>
-      <w:proofErr w:type="spellStart"/>
-      <w:proofErr w:type="gramStart"/>
-      <w:r>
-        <w:t>x,o</w:t>
-      </w:r>
-      <w:proofErr w:type="gramEnd"/>
-      <w:r>
-        <w:t>,x</w:t>
-      </w:r>
-      <w:proofErr w:type="spellEnd"/>
+        <w:t>x,o,x</w:t>
+      </w:r>
     </w:p>
     <w:p>
       <w:r>
         <w:tab/>
-      </w:r>
-      <w:proofErr w:type="spellStart"/>
-      <w:proofErr w:type="gramStart"/>
-      <w:r>
-        <w:t>x,x</w:t>
-      </w:r>
-      <w:proofErr w:type="gramEnd"/>
-      <w:r>
-        <w:t>,o</w:t>
-      </w:r>
-      <w:proofErr w:type="spellEnd"/>
+        <w:t>x,x,o</w:t>
+      </w:r>
     </w:p>
     <w:p>
       <w:r>
         <w:tab/>
-      </w:r>
-      <w:proofErr w:type="spellStart"/>
-      <w:proofErr w:type="gramStart"/>
-      <w:r>
-        <w:t>o</w:t>
-      </w:r>
-      <w:r>
-        <w:t>,x</w:t>
-      </w:r>
-      <w:proofErr w:type="gramEnd"/>
-      <w:r>
-        <w:t>,</w:t>
-      </w:r>
-      <w:r>
-        <w:t>x</w:t>
-      </w:r>
-      <w:proofErr w:type="spellEnd"/>
+        <w:t>o,x,x</w:t>
+      </w:r>
     </w:p>
     <w:p>
       <w:r>
         <w:tab/>
-      </w:r>
-      <w:proofErr w:type="spellStart"/>
-      <w:proofErr w:type="gramStart"/>
-      <w:r>
-        <w:t>x,</w:t>
-      </w:r>
-      <w:r>
-        <w:t>o</w:t>
-      </w:r>
-      <w:proofErr w:type="gramEnd"/>
-      <w:r>
-        <w:t>,o</w:t>
-      </w:r>
-      <w:proofErr w:type="spellEnd"/>
+        <w:t>x,o,o</w:t>
+      </w:r>
     </w:p>
     <w:p>
       <w:r>
         <w:tab/>
-      </w:r>
-      <w:proofErr w:type="spellStart"/>
-      <w:proofErr w:type="gramStart"/>
-      <w:r>
-        <w:t>o</w:t>
-      </w:r>
-      <w:r>
-        <w:t>,x</w:t>
-      </w:r>
-      <w:proofErr w:type="gramEnd"/>
-      <w:r>
-        <w:t>,o</w:t>
-      </w:r>
-      <w:proofErr w:type="spellEnd"/>
+        <w:t>o,x,o</w:t>
+      </w:r>
     </w:p>
     <w:p>
       <w:r>
         <w:tab/>
-      </w:r>
-      <w:proofErr w:type="spellStart"/>
-      <w:proofErr w:type="gramStart"/>
-      <w:r>
-        <w:t>o</w:t>
-      </w:r>
-      <w:r>
-        <w:t>,</w:t>
-      </w:r>
-      <w:r>
-        <w:t>o</w:t>
-      </w:r>
-      <w:proofErr w:type="gramEnd"/>
-      <w:r>
-        <w:t>,</w:t>
-      </w:r>
-      <w:r>
-        <w:t>x</w:t>
-      </w:r>
-      <w:proofErr w:type="spellEnd"/>
+        <w:t>o,o,x</w:t>
+      </w:r>
     </w:p>
     <w:p>
       <w:r>
@@ -382,37 +263,9 @@
       </w:r>
     </w:p>
     <w:p/>
-    <w:p/>
-    <w:p>
-      <w:r>
-        <w:t>Problema</w:t>
-      </w:r>
-    </w:p>
-    <w:p>
-      <w:r>
-        <w:tab/>
-        <w:t>Como vou saber que ganhou?</w:t>
-      </w:r>
-    </w:p>
-    <w:p>
-      <w:r>
-        <w:t>Solução</w:t>
-      </w:r>
-    </w:p>
-    <w:p>
-      <w:r>
-        <w:t>L1/C</w:t>
-      </w:r>
-      <w:proofErr w:type="gramStart"/>
-      <w:r>
-        <w:t>1,L</w:t>
-      </w:r>
-      <w:proofErr w:type="gramEnd"/>
-      <w:r>
-        <w:t>1/C2,L1/C</w:t>
-      </w:r>
-      <w:r>
-        <w:t>3</w:t>
+    <w:p>
+      <w:r>
+        <w:t>Visão do array</w:t>
       </w:r>
     </w:p>
     <w:tbl>
@@ -467,7 +320,7 @@
                 <w:lang w:eastAsia="pt-BR"/>
                 <w14:ligatures w14:val="none"/>
               </w:rPr>
-              <w:t>X</w:t>
+              <w:t>0</w:t>
             </w:r>
           </w:p>
         </w:tc>
@@ -505,7 +358,7 @@
                 <w:lang w:eastAsia="pt-BR"/>
                 <w14:ligatures w14:val="none"/>
               </w:rPr>
-              <w:t>X</w:t>
+              <w:t>1</w:t>
             </w:r>
           </w:p>
         </w:tc>
@@ -543,7 +396,7 @@
                 <w:lang w:eastAsia="pt-BR"/>
                 <w14:ligatures w14:val="none"/>
               </w:rPr>
-              <w:t>X</w:t>
+              <w:t>2</w:t>
             </w:r>
           </w:p>
         </w:tc>
@@ -579,34 +432,54 @@
                 <w14:ligatures w14:val="none"/>
               </w:rPr>
             </w:pPr>
-          </w:p>
-        </w:tc>
-        <w:tc>
-          <w:tcPr>
-            <w:tcW w:w="960" w:type="dxa"/>
-            <w:tcBorders>
-              <w:top w:val="nil"/>
-              <w:left w:val="nil"/>
-              <w:bottom w:val="nil"/>
-              <w:right w:val="nil"/>
-            </w:tcBorders>
-            <w:shd w:val="clear" w:color="auto" w:fill="auto"/>
-            <w:noWrap/>
-            <w:vAlign w:val="bottom"/>
-            <w:hideMark/>
-          </w:tcPr>
-          <w:p>
-            <w:pPr>
-              <w:spacing w:after="0" w:line="240" w:lineRule="auto"/>
-              <w:jc w:val="center"/>
-              <w:rPr>
-                <w:rFonts w:eastAsia="Times New Roman" w:cstheme="minorHAnsi"/>
-                <w:color w:val="000000"/>
-                <w:kern w:val="0"/>
-                <w:lang w:eastAsia="pt-BR"/>
-                <w14:ligatures w14:val="none"/>
-              </w:rPr>
-            </w:pPr>
+            <w:r>
+              <w:rPr>
+                <w:rFonts w:eastAsia="Times New Roman" w:cstheme="minorHAnsi"/>
+                <w:color w:val="000000"/>
+                <w:kern w:val="0"/>
+                <w:lang w:eastAsia="pt-BR"/>
+                <w14:ligatures w14:val="none"/>
+              </w:rPr>
+              <w:t>3</w:t>
+            </w:r>
+          </w:p>
+        </w:tc>
+        <w:tc>
+          <w:tcPr>
+            <w:tcW w:w="960" w:type="dxa"/>
+            <w:tcBorders>
+              <w:top w:val="nil"/>
+              <w:left w:val="nil"/>
+              <w:bottom w:val="nil"/>
+              <w:right w:val="nil"/>
+            </w:tcBorders>
+            <w:shd w:val="clear" w:color="auto" w:fill="auto"/>
+            <w:noWrap/>
+            <w:vAlign w:val="bottom"/>
+            <w:hideMark/>
+          </w:tcPr>
+          <w:p>
+            <w:pPr>
+              <w:spacing w:after="0" w:line="240" w:lineRule="auto"/>
+              <w:jc w:val="center"/>
+              <w:rPr>
+                <w:rFonts w:eastAsia="Times New Roman" w:cstheme="minorHAnsi"/>
+                <w:color w:val="000000"/>
+                <w:kern w:val="0"/>
+                <w:lang w:eastAsia="pt-BR"/>
+                <w14:ligatures w14:val="none"/>
+              </w:rPr>
+            </w:pPr>
+            <w:r>
+              <w:rPr>
+                <w:rFonts w:eastAsia="Times New Roman" w:cstheme="minorHAnsi"/>
+                <w:color w:val="000000"/>
+                <w:kern w:val="0"/>
+                <w:lang w:eastAsia="pt-BR"/>
+                <w14:ligatures w14:val="none"/>
+              </w:rPr>
+              <w:t>4</w:t>
+            </w:r>
           </w:p>
         </w:tc>
         <w:tc>
@@ -635,6 +508,16 @@
                 <w14:ligatures w14:val="none"/>
               </w:rPr>
             </w:pPr>
+            <w:r>
+              <w:rPr>
+                <w:rFonts w:eastAsia="Times New Roman" w:cstheme="minorHAnsi"/>
+                <w:color w:val="000000"/>
+                <w:kern w:val="0"/>
+                <w:lang w:eastAsia="pt-BR"/>
+                <w14:ligatures w14:val="none"/>
+              </w:rPr>
+              <w:t>5</w:t>
+            </w:r>
           </w:p>
         </w:tc>
       </w:tr>
@@ -669,6 +552,16 @@
                 <w14:ligatures w14:val="none"/>
               </w:rPr>
             </w:pPr>
+            <w:r>
+              <w:rPr>
+                <w:rFonts w:eastAsia="Times New Roman" w:cstheme="minorHAnsi"/>
+                <w:color w:val="000000"/>
+                <w:kern w:val="0"/>
+                <w:lang w:eastAsia="pt-BR"/>
+                <w14:ligatures w14:val="none"/>
+              </w:rPr>
+              <w:t>6</w:t>
+            </w:r>
           </w:p>
         </w:tc>
         <w:tc>
@@ -697,34 +590,54 @@
                 <w14:ligatures w14:val="none"/>
               </w:rPr>
             </w:pPr>
-          </w:p>
-        </w:tc>
-        <w:tc>
-          <w:tcPr>
-            <w:tcW w:w="960" w:type="dxa"/>
-            <w:tcBorders>
-              <w:top w:val="nil"/>
-              <w:left w:val="nil"/>
-              <w:bottom w:val="nil"/>
-              <w:right w:val="nil"/>
-            </w:tcBorders>
-            <w:shd w:val="clear" w:color="auto" w:fill="auto"/>
-            <w:noWrap/>
-            <w:vAlign w:val="bottom"/>
-            <w:hideMark/>
-          </w:tcPr>
-          <w:p>
-            <w:pPr>
-              <w:spacing w:after="0" w:line="240" w:lineRule="auto"/>
-              <w:jc w:val="center"/>
-              <w:rPr>
-                <w:rFonts w:eastAsia="Times New Roman" w:cstheme="minorHAnsi"/>
-                <w:color w:val="000000"/>
-                <w:kern w:val="0"/>
-                <w:lang w:eastAsia="pt-BR"/>
-                <w14:ligatures w14:val="none"/>
-              </w:rPr>
-            </w:pPr>
+            <w:r>
+              <w:rPr>
+                <w:rFonts w:eastAsia="Times New Roman" w:cstheme="minorHAnsi"/>
+                <w:color w:val="000000"/>
+                <w:kern w:val="0"/>
+                <w:lang w:eastAsia="pt-BR"/>
+                <w14:ligatures w14:val="none"/>
+              </w:rPr>
+              <w:t>7</w:t>
+            </w:r>
+          </w:p>
+        </w:tc>
+        <w:tc>
+          <w:tcPr>
+            <w:tcW w:w="960" w:type="dxa"/>
+            <w:tcBorders>
+              <w:top w:val="nil"/>
+              <w:left w:val="nil"/>
+              <w:bottom w:val="nil"/>
+              <w:right w:val="nil"/>
+            </w:tcBorders>
+            <w:shd w:val="clear" w:color="auto" w:fill="auto"/>
+            <w:noWrap/>
+            <w:vAlign w:val="bottom"/>
+            <w:hideMark/>
+          </w:tcPr>
+          <w:p>
+            <w:pPr>
+              <w:spacing w:after="0" w:line="240" w:lineRule="auto"/>
+              <w:jc w:val="center"/>
+              <w:rPr>
+                <w:rFonts w:eastAsia="Times New Roman" w:cstheme="minorHAnsi"/>
+                <w:color w:val="000000"/>
+                <w:kern w:val="0"/>
+                <w:lang w:eastAsia="pt-BR"/>
+                <w14:ligatures w14:val="none"/>
+              </w:rPr>
+            </w:pPr>
+            <w:r>
+              <w:rPr>
+                <w:rFonts w:eastAsia="Times New Roman" w:cstheme="minorHAnsi"/>
+                <w:color w:val="000000"/>
+                <w:kern w:val="0"/>
+                <w:lang w:eastAsia="pt-BR"/>
+                <w14:ligatures w14:val="none"/>
+              </w:rPr>
+              <w:t>8</w:t>
+            </w:r>
           </w:p>
         </w:tc>
       </w:tr>
@@ -736,50 +649,32 @@
         </w:rPr>
       </w:pPr>
     </w:p>
-    <w:p>
-      <w:pPr>
-        <w:rPr>
-          <w:rFonts w:cstheme="minorHAnsi"/>
-        </w:rPr>
-      </w:pPr>
-    </w:p>
-    <w:p>
-      <w:pPr>
-        <w:rPr>
-          <w:rFonts w:cstheme="minorHAnsi"/>
-        </w:rPr>
-      </w:pPr>
-    </w:p>
-    <w:p>
-      <w:r>
-        <w:lastRenderedPageBreak/>
-        <w:t>L</w:t>
-      </w:r>
-      <w:r>
-        <w:t>2</w:t>
-      </w:r>
-      <w:r>
-        <w:t>/C</w:t>
-      </w:r>
-      <w:proofErr w:type="gramStart"/>
-      <w:r>
-        <w:t>1,L</w:t>
-      </w:r>
-      <w:proofErr w:type="gramEnd"/>
-      <w:r>
-        <w:t>2</w:t>
-      </w:r>
-      <w:r>
-        <w:t>/C2,L</w:t>
-      </w:r>
-      <w:r>
-        <w:t>2</w:t>
-      </w:r>
-      <w:r>
-        <w:t>/C</w:t>
+    <w:p/>
+    <w:p>
+      <w:r>
+        <w:t>Problema</w:t>
+      </w:r>
+    </w:p>
+    <w:p>
+      <w:r>
+        <w:tab/>
+        <w:t>Como vou saber que ganhou?</w:t>
+      </w:r>
+    </w:p>
+    <w:p>
+      <w:r>
+        <w:t>Solução</w:t>
+      </w:r>
+    </w:p>
+    <w:p>
+      <w:r>
+        <w:t>L1/C1,L1/C2,L1/C</w:t>
       </w:r>
       <w:r>
         <w:t>3</w:t>
+      </w:r>
+      <w:r>
+        <w:t>(OK)</w:t>
       </w:r>
     </w:p>
     <w:tbl>
@@ -827,6 +722,15 @@
                 <w14:ligatures w14:val="none"/>
               </w:rPr>
             </w:pPr>
+            <w:r>
+              <w:rPr>
+                <w:rFonts w:eastAsia="Times New Roman" w:cstheme="minorHAnsi"/>
+                <w:kern w:val="0"/>
+                <w:lang w:eastAsia="pt-BR"/>
+                <w14:ligatures w14:val="none"/>
+              </w:rPr>
+              <w:t>X</w:t>
+            </w:r>
           </w:p>
         </w:tc>
         <w:tc>
@@ -855,34 +759,54 @@
                 <w14:ligatures w14:val="none"/>
               </w:rPr>
             </w:pPr>
-          </w:p>
-        </w:tc>
-        <w:tc>
-          <w:tcPr>
-            <w:tcW w:w="960" w:type="dxa"/>
-            <w:tcBorders>
-              <w:top w:val="nil"/>
-              <w:left w:val="nil"/>
-              <w:bottom w:val="nil"/>
-              <w:right w:val="nil"/>
-            </w:tcBorders>
-            <w:shd w:val="clear" w:color="auto" w:fill="auto"/>
-            <w:noWrap/>
-            <w:vAlign w:val="bottom"/>
-            <w:hideMark/>
-          </w:tcPr>
-          <w:p>
-            <w:pPr>
-              <w:spacing w:after="0" w:line="240" w:lineRule="auto"/>
-              <w:jc w:val="center"/>
-              <w:rPr>
-                <w:rFonts w:eastAsia="Times New Roman" w:cstheme="minorHAnsi"/>
-                <w:color w:val="000000"/>
-                <w:kern w:val="0"/>
-                <w:lang w:eastAsia="pt-BR"/>
-                <w14:ligatures w14:val="none"/>
-              </w:rPr>
-            </w:pPr>
+            <w:r>
+              <w:rPr>
+                <w:rFonts w:eastAsia="Times New Roman" w:cstheme="minorHAnsi"/>
+                <w:color w:val="000000"/>
+                <w:kern w:val="0"/>
+                <w:lang w:eastAsia="pt-BR"/>
+                <w14:ligatures w14:val="none"/>
+              </w:rPr>
+              <w:t>X</w:t>
+            </w:r>
+          </w:p>
+        </w:tc>
+        <w:tc>
+          <w:tcPr>
+            <w:tcW w:w="960" w:type="dxa"/>
+            <w:tcBorders>
+              <w:top w:val="nil"/>
+              <w:left w:val="nil"/>
+              <w:bottom w:val="nil"/>
+              <w:right w:val="nil"/>
+            </w:tcBorders>
+            <w:shd w:val="clear" w:color="auto" w:fill="auto"/>
+            <w:noWrap/>
+            <w:vAlign w:val="bottom"/>
+            <w:hideMark/>
+          </w:tcPr>
+          <w:p>
+            <w:pPr>
+              <w:spacing w:after="0" w:line="240" w:lineRule="auto"/>
+              <w:jc w:val="center"/>
+              <w:rPr>
+                <w:rFonts w:eastAsia="Times New Roman" w:cstheme="minorHAnsi"/>
+                <w:color w:val="000000"/>
+                <w:kern w:val="0"/>
+                <w:lang w:eastAsia="pt-BR"/>
+                <w14:ligatures w14:val="none"/>
+              </w:rPr>
+            </w:pPr>
+            <w:r>
+              <w:rPr>
+                <w:rFonts w:eastAsia="Times New Roman" w:cstheme="minorHAnsi"/>
+                <w:color w:val="000000"/>
+                <w:kern w:val="0"/>
+                <w:lang w:eastAsia="pt-BR"/>
+                <w14:ligatures w14:val="none"/>
+              </w:rPr>
+              <w:t>X</w:t>
+            </w:r>
           </w:p>
         </w:tc>
       </w:tr>
@@ -917,54 +841,34 @@
                 <w14:ligatures w14:val="none"/>
               </w:rPr>
             </w:pPr>
-            <w:r>
-              <w:rPr>
-                <w:rFonts w:eastAsia="Times New Roman" w:cstheme="minorHAnsi"/>
-                <w:color w:val="000000"/>
-                <w:kern w:val="0"/>
-                <w:lang w:eastAsia="pt-BR"/>
-                <w14:ligatures w14:val="none"/>
-              </w:rPr>
-              <w:t>X</w:t>
-            </w:r>
-          </w:p>
-        </w:tc>
-        <w:tc>
-          <w:tcPr>
-            <w:tcW w:w="960" w:type="dxa"/>
-            <w:tcBorders>
-              <w:top w:val="nil"/>
-              <w:left w:val="nil"/>
-              <w:bottom w:val="nil"/>
-              <w:right w:val="nil"/>
-            </w:tcBorders>
-            <w:shd w:val="clear" w:color="auto" w:fill="auto"/>
-            <w:noWrap/>
-            <w:vAlign w:val="bottom"/>
-            <w:hideMark/>
-          </w:tcPr>
-          <w:p>
-            <w:pPr>
-              <w:spacing w:after="0" w:line="240" w:lineRule="auto"/>
-              <w:jc w:val="center"/>
-              <w:rPr>
-                <w:rFonts w:eastAsia="Times New Roman" w:cstheme="minorHAnsi"/>
-                <w:color w:val="000000"/>
-                <w:kern w:val="0"/>
-                <w:lang w:eastAsia="pt-BR"/>
-                <w14:ligatures w14:val="none"/>
-              </w:rPr>
-            </w:pPr>
-            <w:r>
-              <w:rPr>
-                <w:rFonts w:eastAsia="Times New Roman" w:cstheme="minorHAnsi"/>
-                <w:color w:val="000000"/>
-                <w:kern w:val="0"/>
-                <w:lang w:eastAsia="pt-BR"/>
-                <w14:ligatures w14:val="none"/>
-              </w:rPr>
-              <w:t>X</w:t>
-            </w:r>
+          </w:p>
+        </w:tc>
+        <w:tc>
+          <w:tcPr>
+            <w:tcW w:w="960" w:type="dxa"/>
+            <w:tcBorders>
+              <w:top w:val="nil"/>
+              <w:left w:val="nil"/>
+              <w:bottom w:val="nil"/>
+              <w:right w:val="nil"/>
+            </w:tcBorders>
+            <w:shd w:val="clear" w:color="auto" w:fill="auto"/>
+            <w:noWrap/>
+            <w:vAlign w:val="bottom"/>
+            <w:hideMark/>
+          </w:tcPr>
+          <w:p>
+            <w:pPr>
+              <w:spacing w:after="0" w:line="240" w:lineRule="auto"/>
+              <w:jc w:val="center"/>
+              <w:rPr>
+                <w:rFonts w:eastAsia="Times New Roman" w:cstheme="minorHAnsi"/>
+                <w:color w:val="000000"/>
+                <w:kern w:val="0"/>
+                <w:lang w:eastAsia="pt-BR"/>
+                <w14:ligatures w14:val="none"/>
+              </w:rPr>
+            </w:pPr>
           </w:p>
         </w:tc>
         <w:tc>
@@ -993,16 +897,6 @@
                 <w14:ligatures w14:val="none"/>
               </w:rPr>
             </w:pPr>
-            <w:r>
-              <w:rPr>
-                <w:rFonts w:eastAsia="Times New Roman" w:cstheme="minorHAnsi"/>
-                <w:color w:val="000000"/>
-                <w:kern w:val="0"/>
-                <w:lang w:eastAsia="pt-BR"/>
-                <w14:ligatures w14:val="none"/>
-              </w:rPr>
-              <w:t>X</w:t>
-            </w:r>
           </w:p>
         </w:tc>
       </w:tr>
@@ -1105,34 +999,28 @@
       </w:pPr>
     </w:p>
     <w:p>
-      <w:r>
-        <w:t>L</w:t>
+      <w:pPr>
+        <w:rPr>
+          <w:rFonts w:cstheme="minorHAnsi"/>
+        </w:rPr>
+      </w:pPr>
+    </w:p>
+    <w:p>
+      <w:pPr>
+        <w:rPr>
+          <w:rFonts w:cstheme="minorHAnsi"/>
+        </w:rPr>
+      </w:pPr>
+    </w:p>
+    <w:p>
+      <w:r>
+        <w:t>L2/C1,L2/C2,L2/C</w:t>
       </w:r>
       <w:r>
         <w:t>3</w:t>
       </w:r>
       <w:r>
-        <w:t>/C</w:t>
-      </w:r>
-      <w:proofErr w:type="gramStart"/>
-      <w:r>
-        <w:t>1,L</w:t>
-      </w:r>
-      <w:proofErr w:type="gramEnd"/>
-      <w:r>
-        <w:t>3</w:t>
-      </w:r>
-      <w:r>
-        <w:t>/C2,L</w:t>
-      </w:r>
-      <w:r>
-        <w:t>3</w:t>
-      </w:r>
-      <w:r>
-        <w:t>/C</w:t>
-      </w:r>
-      <w:r>
-        <w:t>3</w:t>
+        <w:t>(OK)</w:t>
       </w:r>
     </w:p>
     <w:tbl>
@@ -1270,34 +1158,54 @@
                 <w14:ligatures w14:val="none"/>
               </w:rPr>
             </w:pPr>
-          </w:p>
-        </w:tc>
-        <w:tc>
-          <w:tcPr>
-            <w:tcW w:w="960" w:type="dxa"/>
-            <w:tcBorders>
-              <w:top w:val="nil"/>
-              <w:left w:val="nil"/>
-              <w:bottom w:val="nil"/>
-              <w:right w:val="nil"/>
-            </w:tcBorders>
-            <w:shd w:val="clear" w:color="auto" w:fill="auto"/>
-            <w:noWrap/>
-            <w:vAlign w:val="bottom"/>
-            <w:hideMark/>
-          </w:tcPr>
-          <w:p>
-            <w:pPr>
-              <w:spacing w:after="0" w:line="240" w:lineRule="auto"/>
-              <w:jc w:val="center"/>
-              <w:rPr>
-                <w:rFonts w:eastAsia="Times New Roman" w:cstheme="minorHAnsi"/>
-                <w:color w:val="000000"/>
-                <w:kern w:val="0"/>
-                <w:lang w:eastAsia="pt-BR"/>
-                <w14:ligatures w14:val="none"/>
-              </w:rPr>
-            </w:pPr>
+            <w:r>
+              <w:rPr>
+                <w:rFonts w:eastAsia="Times New Roman" w:cstheme="minorHAnsi"/>
+                <w:color w:val="000000"/>
+                <w:kern w:val="0"/>
+                <w:lang w:eastAsia="pt-BR"/>
+                <w14:ligatures w14:val="none"/>
+              </w:rPr>
+              <w:t>X</w:t>
+            </w:r>
+          </w:p>
+        </w:tc>
+        <w:tc>
+          <w:tcPr>
+            <w:tcW w:w="960" w:type="dxa"/>
+            <w:tcBorders>
+              <w:top w:val="nil"/>
+              <w:left w:val="nil"/>
+              <w:bottom w:val="nil"/>
+              <w:right w:val="nil"/>
+            </w:tcBorders>
+            <w:shd w:val="clear" w:color="auto" w:fill="auto"/>
+            <w:noWrap/>
+            <w:vAlign w:val="bottom"/>
+            <w:hideMark/>
+          </w:tcPr>
+          <w:p>
+            <w:pPr>
+              <w:spacing w:after="0" w:line="240" w:lineRule="auto"/>
+              <w:jc w:val="center"/>
+              <w:rPr>
+                <w:rFonts w:eastAsia="Times New Roman" w:cstheme="minorHAnsi"/>
+                <w:color w:val="000000"/>
+                <w:kern w:val="0"/>
+                <w:lang w:eastAsia="pt-BR"/>
+                <w14:ligatures w14:val="none"/>
+              </w:rPr>
+            </w:pPr>
+            <w:r>
+              <w:rPr>
+                <w:rFonts w:eastAsia="Times New Roman" w:cstheme="minorHAnsi"/>
+                <w:color w:val="000000"/>
+                <w:kern w:val="0"/>
+                <w:lang w:eastAsia="pt-BR"/>
+                <w14:ligatures w14:val="none"/>
+              </w:rPr>
+              <w:t>X</w:t>
+            </w:r>
           </w:p>
         </w:tc>
         <w:tc>
@@ -1326,6 +1234,16 @@
                 <w14:ligatures w14:val="none"/>
               </w:rPr>
             </w:pPr>
+            <w:r>
+              <w:rPr>
+                <w:rFonts w:eastAsia="Times New Roman" w:cstheme="minorHAnsi"/>
+                <w:color w:val="000000"/>
+                <w:kern w:val="0"/>
+                <w:lang w:eastAsia="pt-BR"/>
+                <w14:ligatures w14:val="none"/>
+              </w:rPr>
+              <w:t>X</w:t>
+            </w:r>
           </w:p>
         </w:tc>
       </w:tr>
@@ -1360,16 +1278,6 @@
                 <w14:ligatures w14:val="none"/>
               </w:rPr>
             </w:pPr>
-            <w:r>
-              <w:rPr>
-                <w:rFonts w:eastAsia="Times New Roman" w:cstheme="minorHAnsi"/>
-                <w:color w:val="000000"/>
-                <w:kern w:val="0"/>
-                <w:lang w:eastAsia="pt-BR"/>
-                <w14:ligatures w14:val="none"/>
-              </w:rPr>
-              <w:t>X</w:t>
-            </w:r>
           </w:p>
         </w:tc>
         <w:tc>
@@ -1398,54 +1306,34 @@
                 <w14:ligatures w14:val="none"/>
               </w:rPr>
             </w:pPr>
-            <w:r>
-              <w:rPr>
-                <w:rFonts w:eastAsia="Times New Roman" w:cstheme="minorHAnsi"/>
-                <w:color w:val="000000"/>
-                <w:kern w:val="0"/>
-                <w:lang w:eastAsia="pt-BR"/>
-                <w14:ligatures w14:val="none"/>
-              </w:rPr>
-              <w:t>X</w:t>
-            </w:r>
-          </w:p>
-        </w:tc>
-        <w:tc>
-          <w:tcPr>
-            <w:tcW w:w="960" w:type="dxa"/>
-            <w:tcBorders>
-              <w:top w:val="nil"/>
-              <w:left w:val="nil"/>
-              <w:bottom w:val="nil"/>
-              <w:right w:val="nil"/>
-            </w:tcBorders>
-            <w:shd w:val="clear" w:color="auto" w:fill="auto"/>
-            <w:noWrap/>
-            <w:vAlign w:val="bottom"/>
-            <w:hideMark/>
-          </w:tcPr>
-          <w:p>
-            <w:pPr>
-              <w:spacing w:after="0" w:line="240" w:lineRule="auto"/>
-              <w:jc w:val="center"/>
-              <w:rPr>
-                <w:rFonts w:eastAsia="Times New Roman" w:cstheme="minorHAnsi"/>
-                <w:color w:val="000000"/>
-                <w:kern w:val="0"/>
-                <w:lang w:eastAsia="pt-BR"/>
-                <w14:ligatures w14:val="none"/>
-              </w:rPr>
-            </w:pPr>
-            <w:r>
-              <w:rPr>
-                <w:rFonts w:eastAsia="Times New Roman" w:cstheme="minorHAnsi"/>
-                <w:color w:val="000000"/>
-                <w:kern w:val="0"/>
-                <w:lang w:eastAsia="pt-BR"/>
-                <w14:ligatures w14:val="none"/>
-              </w:rPr>
-              <w:t>X</w:t>
-            </w:r>
+          </w:p>
+        </w:tc>
+        <w:tc>
+          <w:tcPr>
+            <w:tcW w:w="960" w:type="dxa"/>
+            <w:tcBorders>
+              <w:top w:val="nil"/>
+              <w:left w:val="nil"/>
+              <w:bottom w:val="nil"/>
+              <w:right w:val="nil"/>
+            </w:tcBorders>
+            <w:shd w:val="clear" w:color="auto" w:fill="auto"/>
+            <w:noWrap/>
+            <w:vAlign w:val="bottom"/>
+            <w:hideMark/>
+          </w:tcPr>
+          <w:p>
+            <w:pPr>
+              <w:spacing w:after="0" w:line="240" w:lineRule="auto"/>
+              <w:jc w:val="center"/>
+              <w:rPr>
+                <w:rFonts w:eastAsia="Times New Roman" w:cstheme="minorHAnsi"/>
+                <w:color w:val="000000"/>
+                <w:kern w:val="0"/>
+                <w:lang w:eastAsia="pt-BR"/>
+                <w14:ligatures w14:val="none"/>
+              </w:rPr>
+            </w:pPr>
           </w:p>
         </w:tc>
       </w:tr>
@@ -1458,44 +1346,14 @@
       </w:pPr>
     </w:p>
     <w:p>
-      <w:pPr>
-        <w:rPr>
-          <w:rFonts w:cstheme="minorHAnsi"/>
-        </w:rPr>
-      </w:pPr>
-    </w:p>
-    <w:p>
-      <w:r>
-        <w:t>L</w:t>
-      </w:r>
-      <w:r>
-        <w:t>1</w:t>
-      </w:r>
-      <w:r>
-        <w:t>/C</w:t>
-      </w:r>
-      <w:proofErr w:type="gramStart"/>
+      <w:r>
+        <w:t>L3/C1,L3/C2,L3/C</w:t>
+      </w:r>
       <w:r>
         <w:t>3</w:t>
       </w:r>
       <w:r>
-        <w:t>,L</w:t>
-      </w:r>
-      <w:proofErr w:type="gramEnd"/>
-      <w:r>
-        <w:t>2</w:t>
-      </w:r>
-      <w:r>
-        <w:t>/C</w:t>
-      </w:r>
-      <w:r>
-        <w:t>3</w:t>
-      </w:r>
-      <w:r>
-        <w:t>,L3/C</w:t>
-      </w:r>
-      <w:r>
-        <w:t>3</w:t>
+        <w:t>(OK)</w:t>
       </w:r>
     </w:p>
     <w:tbl>
@@ -1599,16 +1457,6 @@
                 <w14:ligatures w14:val="none"/>
               </w:rPr>
             </w:pPr>
-            <w:r>
-              <w:rPr>
-                <w:rFonts w:eastAsia="Times New Roman" w:cstheme="minorHAnsi"/>
-                <w:color w:val="000000"/>
-                <w:kern w:val="0"/>
-                <w:lang w:eastAsia="pt-BR"/>
-                <w14:ligatures w14:val="none"/>
-              </w:rPr>
-              <w:t>X</w:t>
-            </w:r>
           </w:p>
         </w:tc>
       </w:tr>
@@ -1699,16 +1547,6 @@
                 <w14:ligatures w14:val="none"/>
               </w:rPr>
             </w:pPr>
-            <w:r>
-              <w:rPr>
-                <w:rFonts w:eastAsia="Times New Roman" w:cstheme="minorHAnsi"/>
-                <w:color w:val="000000"/>
-                <w:kern w:val="0"/>
-                <w:lang w:eastAsia="pt-BR"/>
-                <w14:ligatures w14:val="none"/>
-              </w:rPr>
-              <w:t>X</w:t>
-            </w:r>
           </w:p>
         </w:tc>
       </w:tr>
@@ -1743,6 +1581,16 @@
                 <w14:ligatures w14:val="none"/>
               </w:rPr>
             </w:pPr>
+            <w:r>
+              <w:rPr>
+                <w:rFonts w:eastAsia="Times New Roman" w:cstheme="minorHAnsi"/>
+                <w:color w:val="000000"/>
+                <w:kern w:val="0"/>
+                <w:lang w:eastAsia="pt-BR"/>
+                <w14:ligatures w14:val="none"/>
+              </w:rPr>
+              <w:t>X</w:t>
+            </w:r>
           </w:p>
         </w:tc>
         <w:tc>
@@ -1771,6 +1619,16 @@
                 <w14:ligatures w14:val="none"/>
               </w:rPr>
             </w:pPr>
+            <w:r>
+              <w:rPr>
+                <w:rFonts w:eastAsia="Times New Roman" w:cstheme="minorHAnsi"/>
+                <w:color w:val="000000"/>
+                <w:kern w:val="0"/>
+                <w:lang w:eastAsia="pt-BR"/>
+                <w14:ligatures w14:val="none"/>
+              </w:rPr>
+              <w:t>X</w:t>
+            </w:r>
           </w:p>
         </w:tc>
         <w:tc>
@@ -1821,31 +1679,18 @@
       </w:pPr>
     </w:p>
     <w:p>
-      <w:r>
-        <w:t>L</w:t>
-      </w:r>
-      <w:r>
-        <w:t>1</w:t>
-      </w:r>
-      <w:r>
-        <w:t>/C</w:t>
-      </w:r>
-      <w:proofErr w:type="gramStart"/>
-      <w:r>
-        <w:t>2</w:t>
-      </w:r>
-      <w:r>
-        <w:t>,L</w:t>
-      </w:r>
-      <w:proofErr w:type="gramEnd"/>
-      <w:r>
-        <w:t>2</w:t>
-      </w:r>
-      <w:r>
-        <w:t>/C2,L3/C</w:t>
-      </w:r>
-      <w:r>
-        <w:t>2</w:t>
+      <w:pPr>
+        <w:rPr>
+          <w:rFonts w:cstheme="minorHAnsi"/>
+        </w:rPr>
+      </w:pPr>
+    </w:p>
+    <w:p>
+      <w:r>
+        <w:t>L1/C3,L2/C3,L3/C3</w:t>
+      </w:r>
+      <w:r>
+        <w:t>(OK)</w:t>
       </w:r>
     </w:p>
     <w:tbl>
@@ -1921,6 +1766,34 @@
                 <w14:ligatures w14:val="none"/>
               </w:rPr>
             </w:pPr>
+          </w:p>
+        </w:tc>
+        <w:tc>
+          <w:tcPr>
+            <w:tcW w:w="960" w:type="dxa"/>
+            <w:tcBorders>
+              <w:top w:val="nil"/>
+              <w:left w:val="nil"/>
+              <w:bottom w:val="nil"/>
+              <w:right w:val="nil"/>
+            </w:tcBorders>
+            <w:shd w:val="clear" w:color="auto" w:fill="auto"/>
+            <w:noWrap/>
+            <w:vAlign w:val="bottom"/>
+            <w:hideMark/>
+          </w:tcPr>
+          <w:p>
+            <w:pPr>
+              <w:spacing w:after="0" w:line="240" w:lineRule="auto"/>
+              <w:jc w:val="center"/>
+              <w:rPr>
+                <w:rFonts w:eastAsia="Times New Roman" w:cstheme="minorHAnsi"/>
+                <w:color w:val="000000"/>
+                <w:kern w:val="0"/>
+                <w:lang w:eastAsia="pt-BR"/>
+                <w14:ligatures w14:val="none"/>
+              </w:rPr>
+            </w:pPr>
             <w:r>
               <w:rPr>
                 <w:rFonts w:eastAsia="Times New Roman" w:cstheme="minorHAnsi"/>
@@ -1931,34 +1804,6 @@
               </w:rPr>
               <w:t>X</w:t>
             </w:r>
-          </w:p>
-        </w:tc>
-        <w:tc>
-          <w:tcPr>
-            <w:tcW w:w="960" w:type="dxa"/>
-            <w:tcBorders>
-              <w:top w:val="nil"/>
-              <w:left w:val="nil"/>
-              <w:bottom w:val="nil"/>
-              <w:right w:val="nil"/>
-            </w:tcBorders>
-            <w:shd w:val="clear" w:color="auto" w:fill="auto"/>
-            <w:noWrap/>
-            <w:vAlign w:val="bottom"/>
-            <w:hideMark/>
-          </w:tcPr>
-          <w:p>
-            <w:pPr>
-              <w:spacing w:after="0" w:line="240" w:lineRule="auto"/>
-              <w:jc w:val="center"/>
-              <w:rPr>
-                <w:rFonts w:eastAsia="Times New Roman" w:cstheme="minorHAnsi"/>
-                <w:color w:val="000000"/>
-                <w:kern w:val="0"/>
-                <w:lang w:eastAsia="pt-BR"/>
-                <w14:ligatures w14:val="none"/>
-              </w:rPr>
-            </w:pPr>
           </w:p>
         </w:tc>
       </w:tr>
@@ -2021,16 +1866,6 @@
                 <w14:ligatures w14:val="none"/>
               </w:rPr>
             </w:pPr>
-            <w:r>
-              <w:rPr>
-                <w:rFonts w:eastAsia="Times New Roman" w:cstheme="minorHAnsi"/>
-                <w:color w:val="000000"/>
-                <w:kern w:val="0"/>
-                <w:lang w:eastAsia="pt-BR"/>
-                <w14:ligatures w14:val="none"/>
-              </w:rPr>
-              <w:t>X</w:t>
-            </w:r>
           </w:p>
         </w:tc>
         <w:tc>
@@ -2059,6 +1894,16 @@
                 <w14:ligatures w14:val="none"/>
               </w:rPr>
             </w:pPr>
+            <w:r>
+              <w:rPr>
+                <w:rFonts w:eastAsia="Times New Roman" w:cstheme="minorHAnsi"/>
+                <w:color w:val="000000"/>
+                <w:kern w:val="0"/>
+                <w:lang w:eastAsia="pt-BR"/>
+                <w14:ligatures w14:val="none"/>
+              </w:rPr>
+              <w:t>X</w:t>
+            </w:r>
           </w:p>
         </w:tc>
       </w:tr>
@@ -2121,6 +1966,34 @@
                 <w14:ligatures w14:val="none"/>
               </w:rPr>
             </w:pPr>
+          </w:p>
+        </w:tc>
+        <w:tc>
+          <w:tcPr>
+            <w:tcW w:w="960" w:type="dxa"/>
+            <w:tcBorders>
+              <w:top w:val="nil"/>
+              <w:left w:val="nil"/>
+              <w:bottom w:val="nil"/>
+              <w:right w:val="nil"/>
+            </w:tcBorders>
+            <w:shd w:val="clear" w:color="auto" w:fill="auto"/>
+            <w:noWrap/>
+            <w:vAlign w:val="bottom"/>
+            <w:hideMark/>
+          </w:tcPr>
+          <w:p>
+            <w:pPr>
+              <w:spacing w:after="0" w:line="240" w:lineRule="auto"/>
+              <w:jc w:val="center"/>
+              <w:rPr>
+                <w:rFonts w:eastAsia="Times New Roman" w:cstheme="minorHAnsi"/>
+                <w:color w:val="000000"/>
+                <w:kern w:val="0"/>
+                <w:lang w:eastAsia="pt-BR"/>
+                <w14:ligatures w14:val="none"/>
+              </w:rPr>
+            </w:pPr>
             <w:r>
               <w:rPr>
                 <w:rFonts w:eastAsia="Times New Roman" w:cstheme="minorHAnsi"/>
@@ -2133,37 +2006,8 @@
             </w:r>
           </w:p>
         </w:tc>
-        <w:tc>
-          <w:tcPr>
-            <w:tcW w:w="960" w:type="dxa"/>
-            <w:tcBorders>
-              <w:top w:val="nil"/>
-              <w:left w:val="nil"/>
-              <w:bottom w:val="nil"/>
-              <w:right w:val="nil"/>
-            </w:tcBorders>
-            <w:shd w:val="clear" w:color="auto" w:fill="auto"/>
-            <w:noWrap/>
-            <w:vAlign w:val="bottom"/>
-            <w:hideMark/>
-          </w:tcPr>
-          <w:p>
-            <w:pPr>
-              <w:spacing w:after="0" w:line="240" w:lineRule="auto"/>
-              <w:jc w:val="center"/>
-              <w:rPr>
-                <w:rFonts w:eastAsia="Times New Roman" w:cstheme="minorHAnsi"/>
-                <w:color w:val="000000"/>
-                <w:kern w:val="0"/>
-                <w:lang w:eastAsia="pt-BR"/>
-                <w14:ligatures w14:val="none"/>
-              </w:rPr>
-            </w:pPr>
-          </w:p>
-        </w:tc>
       </w:tr>
     </w:tbl>
-    <w:p/>
     <w:p>
       <w:pPr>
         <w:rPr>
@@ -2173,36 +2017,10 @@
     </w:p>
     <w:p>
       <w:r>
-        <w:t>L</w:t>
-      </w:r>
-      <w:r>
-        <w:t>1</w:t>
-      </w:r>
-      <w:r>
-        <w:t>/C</w:t>
-      </w:r>
-      <w:proofErr w:type="gramStart"/>
-      <w:r>
-        <w:t>1,L</w:t>
-      </w:r>
-      <w:proofErr w:type="gramEnd"/>
-      <w:r>
-        <w:t>2</w:t>
-      </w:r>
-      <w:r>
-        <w:t>/C</w:t>
-      </w:r>
-      <w:r>
-        <w:t>1</w:t>
-      </w:r>
-      <w:r>
-        <w:t>,L</w:t>
-      </w:r>
-      <w:r>
-        <w:t>3</w:t>
-      </w:r>
-      <w:r>
-        <w:t>/C1</w:t>
+        <w:t>L1/C2,L2/C2,L3/C2</w:t>
+      </w:r>
+      <w:r>
+        <w:t>(OK)</w:t>
       </w:r>
     </w:p>
     <w:tbl>
@@ -2250,15 +2068,6 @@
                 <w14:ligatures w14:val="none"/>
               </w:rPr>
             </w:pPr>
-            <w:r>
-              <w:rPr>
-                <w:rFonts w:eastAsia="Times New Roman" w:cstheme="minorHAnsi"/>
-                <w:kern w:val="0"/>
-                <w:lang w:eastAsia="pt-BR"/>
-                <w14:ligatures w14:val="none"/>
-              </w:rPr>
-              <w:t>X</w:t>
-            </w:r>
           </w:p>
         </w:tc>
         <w:tc>
@@ -2287,6 +2096,16 @@
                 <w14:ligatures w14:val="none"/>
               </w:rPr>
             </w:pPr>
+            <w:r>
+              <w:rPr>
+                <w:rFonts w:eastAsia="Times New Roman" w:cstheme="minorHAnsi"/>
+                <w:color w:val="000000"/>
+                <w:kern w:val="0"/>
+                <w:lang w:eastAsia="pt-BR"/>
+                <w14:ligatures w14:val="none"/>
+              </w:rPr>
+              <w:t>X</w:t>
+            </w:r>
           </w:p>
         </w:tc>
         <w:tc>
@@ -2349,6 +2168,34 @@
                 <w14:ligatures w14:val="none"/>
               </w:rPr>
             </w:pPr>
+          </w:p>
+        </w:tc>
+        <w:tc>
+          <w:tcPr>
+            <w:tcW w:w="960" w:type="dxa"/>
+            <w:tcBorders>
+              <w:top w:val="nil"/>
+              <w:left w:val="nil"/>
+              <w:bottom w:val="nil"/>
+              <w:right w:val="nil"/>
+            </w:tcBorders>
+            <w:shd w:val="clear" w:color="auto" w:fill="auto"/>
+            <w:noWrap/>
+            <w:vAlign w:val="bottom"/>
+            <w:hideMark/>
+          </w:tcPr>
+          <w:p>
+            <w:pPr>
+              <w:spacing w:after="0" w:line="240" w:lineRule="auto"/>
+              <w:jc w:val="center"/>
+              <w:rPr>
+                <w:rFonts w:eastAsia="Times New Roman" w:cstheme="minorHAnsi"/>
+                <w:color w:val="000000"/>
+                <w:kern w:val="0"/>
+                <w:lang w:eastAsia="pt-BR"/>
+                <w14:ligatures w14:val="none"/>
+              </w:rPr>
+            </w:pPr>
             <w:r>
               <w:rPr>
                 <w:rFonts w:eastAsia="Times New Roman" w:cstheme="minorHAnsi"/>
@@ -2359,34 +2206,6 @@
               </w:rPr>
               <w:t>X</w:t>
             </w:r>
-          </w:p>
-        </w:tc>
-        <w:tc>
-          <w:tcPr>
-            <w:tcW w:w="960" w:type="dxa"/>
-            <w:tcBorders>
-              <w:top w:val="nil"/>
-              <w:left w:val="nil"/>
-              <w:bottom w:val="nil"/>
-              <w:right w:val="nil"/>
-            </w:tcBorders>
-            <w:shd w:val="clear" w:color="auto" w:fill="auto"/>
-            <w:noWrap/>
-            <w:vAlign w:val="bottom"/>
-            <w:hideMark/>
-          </w:tcPr>
-          <w:p>
-            <w:pPr>
-              <w:spacing w:after="0" w:line="240" w:lineRule="auto"/>
-              <w:jc w:val="center"/>
-              <w:rPr>
-                <w:rFonts w:eastAsia="Times New Roman" w:cstheme="minorHAnsi"/>
-                <w:color w:val="000000"/>
-                <w:kern w:val="0"/>
-                <w:lang w:eastAsia="pt-BR"/>
-                <w14:ligatures w14:val="none"/>
-              </w:rPr>
-            </w:pPr>
           </w:p>
         </w:tc>
         <w:tc>
@@ -2449,6 +2268,34 @@
                 <w14:ligatures w14:val="none"/>
               </w:rPr>
             </w:pPr>
+          </w:p>
+        </w:tc>
+        <w:tc>
+          <w:tcPr>
+            <w:tcW w:w="960" w:type="dxa"/>
+            <w:tcBorders>
+              <w:top w:val="single" w:sz="4" w:space="0" w:color="auto"/>
+              <w:left w:val="single" w:sz="4" w:space="0" w:color="auto"/>
+              <w:bottom w:val="nil"/>
+              <w:right w:val="single" w:sz="4" w:space="0" w:color="auto"/>
+            </w:tcBorders>
+            <w:shd w:val="clear" w:color="auto" w:fill="auto"/>
+            <w:noWrap/>
+            <w:vAlign w:val="bottom"/>
+            <w:hideMark/>
+          </w:tcPr>
+          <w:p>
+            <w:pPr>
+              <w:spacing w:after="0" w:line="240" w:lineRule="auto"/>
+              <w:jc w:val="center"/>
+              <w:rPr>
+                <w:rFonts w:eastAsia="Times New Roman" w:cstheme="minorHAnsi"/>
+                <w:color w:val="000000"/>
+                <w:kern w:val="0"/>
+                <w:lang w:eastAsia="pt-BR"/>
+                <w14:ligatures w14:val="none"/>
+              </w:rPr>
+            </w:pPr>
             <w:r>
               <w:rPr>
                 <w:rFonts w:eastAsia="Times New Roman" w:cstheme="minorHAnsi"/>
@@ -2465,34 +2312,6 @@
           <w:tcPr>
             <w:tcW w:w="960" w:type="dxa"/>
             <w:tcBorders>
-              <w:top w:val="single" w:sz="4" w:space="0" w:color="auto"/>
-              <w:left w:val="single" w:sz="4" w:space="0" w:color="auto"/>
-              <w:bottom w:val="nil"/>
-              <w:right w:val="single" w:sz="4" w:space="0" w:color="auto"/>
-            </w:tcBorders>
-            <w:shd w:val="clear" w:color="auto" w:fill="auto"/>
-            <w:noWrap/>
-            <w:vAlign w:val="bottom"/>
-            <w:hideMark/>
-          </w:tcPr>
-          <w:p>
-            <w:pPr>
-              <w:spacing w:after="0" w:line="240" w:lineRule="auto"/>
-              <w:jc w:val="center"/>
-              <w:rPr>
-                <w:rFonts w:eastAsia="Times New Roman" w:cstheme="minorHAnsi"/>
-                <w:color w:val="000000"/>
-                <w:kern w:val="0"/>
-                <w:lang w:eastAsia="pt-BR"/>
-                <w14:ligatures w14:val="none"/>
-              </w:rPr>
-            </w:pPr>
-          </w:p>
-        </w:tc>
-        <w:tc>
-          <w:tcPr>
-            <w:tcW w:w="960" w:type="dxa"/>
-            <w:tcBorders>
               <w:top w:val="nil"/>
               <w:left w:val="nil"/>
               <w:bottom w:val="nil"/>
@@ -2519,6 +2338,7 @@
         </w:tc>
       </w:tr>
     </w:tbl>
+    <w:p/>
     <w:p>
       <w:pPr>
         <w:rPr>
@@ -2528,27 +2348,10 @@
     </w:p>
     <w:p>
       <w:r>
-        <w:t>L</w:t>
-      </w:r>
-      <w:r>
-        <w:t>1</w:t>
-      </w:r>
-      <w:r>
-        <w:t>/C</w:t>
-      </w:r>
-      <w:proofErr w:type="gramStart"/>
-      <w:r>
-        <w:t>1,L</w:t>
-      </w:r>
-      <w:proofErr w:type="gramEnd"/>
-      <w:r>
-        <w:t>2</w:t>
-      </w:r>
-      <w:r>
-        <w:t>/C2,L3/C</w:t>
-      </w:r>
-      <w:r>
-        <w:t>3</w:t>
+        <w:t>L1/C1,L2/C1,L3/C1</w:t>
+      </w:r>
+      <w:r>
+        <w:t>(OK)</w:t>
       </w:r>
     </w:p>
     <w:tbl>
@@ -2695,34 +2498,6 @@
                 <w14:ligatures w14:val="none"/>
               </w:rPr>
             </w:pPr>
-          </w:p>
-        </w:tc>
-        <w:tc>
-          <w:tcPr>
-            <w:tcW w:w="960" w:type="dxa"/>
-            <w:tcBorders>
-              <w:top w:val="nil"/>
-              <w:left w:val="nil"/>
-              <w:bottom w:val="nil"/>
-              <w:right w:val="nil"/>
-            </w:tcBorders>
-            <w:shd w:val="clear" w:color="auto" w:fill="auto"/>
-            <w:noWrap/>
-            <w:vAlign w:val="bottom"/>
-            <w:hideMark/>
-          </w:tcPr>
-          <w:p>
-            <w:pPr>
-              <w:spacing w:after="0" w:line="240" w:lineRule="auto"/>
-              <w:jc w:val="center"/>
-              <w:rPr>
-                <w:rFonts w:eastAsia="Times New Roman" w:cstheme="minorHAnsi"/>
-                <w:color w:val="000000"/>
-                <w:kern w:val="0"/>
-                <w:lang w:eastAsia="pt-BR"/>
-                <w14:ligatures w14:val="none"/>
-              </w:rPr>
-            </w:pPr>
             <w:r>
               <w:rPr>
                 <w:rFonts w:eastAsia="Times New Roman" w:cstheme="minorHAnsi"/>
@@ -2733,6 +2508,34 @@
               </w:rPr>
               <w:t>X</w:t>
             </w:r>
+          </w:p>
+        </w:tc>
+        <w:tc>
+          <w:tcPr>
+            <w:tcW w:w="960" w:type="dxa"/>
+            <w:tcBorders>
+              <w:top w:val="nil"/>
+              <w:left w:val="nil"/>
+              <w:bottom w:val="nil"/>
+              <w:right w:val="nil"/>
+            </w:tcBorders>
+            <w:shd w:val="clear" w:color="auto" w:fill="auto"/>
+            <w:noWrap/>
+            <w:vAlign w:val="bottom"/>
+            <w:hideMark/>
+          </w:tcPr>
+          <w:p>
+            <w:pPr>
+              <w:spacing w:after="0" w:line="240" w:lineRule="auto"/>
+              <w:jc w:val="center"/>
+              <w:rPr>
+                <w:rFonts w:eastAsia="Times New Roman" w:cstheme="minorHAnsi"/>
+                <w:color w:val="000000"/>
+                <w:kern w:val="0"/>
+                <w:lang w:eastAsia="pt-BR"/>
+                <w14:ligatures w14:val="none"/>
+              </w:rPr>
+            </w:pPr>
           </w:p>
         </w:tc>
         <w:tc>
@@ -2795,6 +2598,16 @@
                 <w14:ligatures w14:val="none"/>
               </w:rPr>
             </w:pPr>
+            <w:r>
+              <w:rPr>
+                <w:rFonts w:eastAsia="Times New Roman" w:cstheme="minorHAnsi"/>
+                <w:color w:val="000000"/>
+                <w:kern w:val="0"/>
+                <w:lang w:eastAsia="pt-BR"/>
+                <w14:ligatures w14:val="none"/>
+              </w:rPr>
+              <w:t>X</w:t>
+            </w:r>
           </w:p>
         </w:tc>
         <w:tc>
@@ -2851,16 +2664,6 @@
                 <w14:ligatures w14:val="none"/>
               </w:rPr>
             </w:pPr>
-            <w:r>
-              <w:rPr>
-                <w:rFonts w:eastAsia="Times New Roman" w:cstheme="minorHAnsi"/>
-                <w:color w:val="000000"/>
-                <w:kern w:val="0"/>
-                <w:lang w:eastAsia="pt-BR"/>
-                <w14:ligatures w14:val="none"/>
-              </w:rPr>
-              <w:t>X</w:t>
-            </w:r>
           </w:p>
         </w:tc>
       </w:tr>
@@ -2874,27 +2677,339 @@
     </w:p>
     <w:p>
       <w:r>
-        <w:t>L</w:t>
-      </w:r>
-      <w:r>
-        <w:t>1</w:t>
-      </w:r>
-      <w:r>
-        <w:t>/C</w:t>
-      </w:r>
-      <w:proofErr w:type="gramStart"/>
-      <w:r>
-        <w:t>3</w:t>
-      </w:r>
-      <w:r>
-        <w:t>,L</w:t>
-      </w:r>
-      <w:proofErr w:type="gramEnd"/>
-      <w:r>
-        <w:t>2</w:t>
-      </w:r>
-      <w:r>
-        <w:t>/C2,L3/C1</w:t>
+        <w:t>L1/C1,L2/C2,L3/C3</w:t>
+      </w:r>
+      <w:r>
+        <w:t>(OK)</w:t>
+      </w:r>
+    </w:p>
+    <w:tbl>
+      <w:tblPr>
+        <w:tblW w:w="2880" w:type="dxa"/>
+        <w:jc w:val="center"/>
+        <w:tblCellMar>
+          <w:left w:w="70" w:type="dxa"/>
+          <w:right w:w="70" w:type="dxa"/>
+        </w:tblCellMar>
+        <w:tblLook w:val="04A0" w:firstRow="1" w:lastRow="0" w:firstColumn="1" w:lastColumn="0" w:noHBand="0" w:noVBand="1"/>
+      </w:tblPr>
+      <w:tblGrid>
+        <w:gridCol w:w="960"/>
+        <w:gridCol w:w="960"/>
+        <w:gridCol w:w="960"/>
+      </w:tblGrid>
+      <w:tr>
+        <w:trPr>
+          <w:trHeight w:val="300"/>
+          <w:jc w:val="center"/>
+        </w:trPr>
+        <w:tc>
+          <w:tcPr>
+            <w:tcW w:w="960" w:type="dxa"/>
+            <w:tcBorders>
+              <w:top w:val="nil"/>
+              <w:left w:val="nil"/>
+              <w:bottom w:val="nil"/>
+              <w:right w:val="nil"/>
+            </w:tcBorders>
+            <w:shd w:val="clear" w:color="auto" w:fill="auto"/>
+            <w:noWrap/>
+            <w:vAlign w:val="bottom"/>
+            <w:hideMark/>
+          </w:tcPr>
+          <w:p>
+            <w:pPr>
+              <w:spacing w:after="0" w:line="240" w:lineRule="auto"/>
+              <w:jc w:val="center"/>
+              <w:rPr>
+                <w:rFonts w:eastAsia="Times New Roman" w:cstheme="minorHAnsi"/>
+                <w:kern w:val="0"/>
+                <w:lang w:eastAsia="pt-BR"/>
+                <w14:ligatures w14:val="none"/>
+              </w:rPr>
+            </w:pPr>
+            <w:r>
+              <w:rPr>
+                <w:rFonts w:eastAsia="Times New Roman" w:cstheme="minorHAnsi"/>
+                <w:kern w:val="0"/>
+                <w:lang w:eastAsia="pt-BR"/>
+                <w14:ligatures w14:val="none"/>
+              </w:rPr>
+              <w:t>X</w:t>
+            </w:r>
+          </w:p>
+        </w:tc>
+        <w:tc>
+          <w:tcPr>
+            <w:tcW w:w="960" w:type="dxa"/>
+            <w:tcBorders>
+              <w:top w:val="nil"/>
+              <w:left w:val="single" w:sz="4" w:space="0" w:color="auto"/>
+              <w:bottom w:val="single" w:sz="4" w:space="0" w:color="auto"/>
+              <w:right w:val="single" w:sz="4" w:space="0" w:color="auto"/>
+            </w:tcBorders>
+            <w:shd w:val="clear" w:color="auto" w:fill="auto"/>
+            <w:noWrap/>
+            <w:vAlign w:val="bottom"/>
+            <w:hideMark/>
+          </w:tcPr>
+          <w:p>
+            <w:pPr>
+              <w:spacing w:after="0" w:line="240" w:lineRule="auto"/>
+              <w:jc w:val="center"/>
+              <w:rPr>
+                <w:rFonts w:eastAsia="Times New Roman" w:cstheme="minorHAnsi"/>
+                <w:color w:val="000000"/>
+                <w:kern w:val="0"/>
+                <w:lang w:eastAsia="pt-BR"/>
+                <w14:ligatures w14:val="none"/>
+              </w:rPr>
+            </w:pPr>
+          </w:p>
+        </w:tc>
+        <w:tc>
+          <w:tcPr>
+            <w:tcW w:w="960" w:type="dxa"/>
+            <w:tcBorders>
+              <w:top w:val="nil"/>
+              <w:left w:val="nil"/>
+              <w:bottom w:val="nil"/>
+              <w:right w:val="nil"/>
+            </w:tcBorders>
+            <w:shd w:val="clear" w:color="auto" w:fill="auto"/>
+            <w:noWrap/>
+            <w:vAlign w:val="bottom"/>
+            <w:hideMark/>
+          </w:tcPr>
+          <w:p>
+            <w:pPr>
+              <w:spacing w:after="0" w:line="240" w:lineRule="auto"/>
+              <w:jc w:val="center"/>
+              <w:rPr>
+                <w:rFonts w:eastAsia="Times New Roman" w:cstheme="minorHAnsi"/>
+                <w:color w:val="000000"/>
+                <w:kern w:val="0"/>
+                <w:lang w:eastAsia="pt-BR"/>
+                <w14:ligatures w14:val="none"/>
+              </w:rPr>
+            </w:pPr>
+          </w:p>
+        </w:tc>
+      </w:tr>
+      <w:tr>
+        <w:trPr>
+          <w:trHeight w:val="300"/>
+          <w:jc w:val="center"/>
+        </w:trPr>
+        <w:tc>
+          <w:tcPr>
+            <w:tcW w:w="960" w:type="dxa"/>
+            <w:tcBorders>
+              <w:top w:val="single" w:sz="4" w:space="0" w:color="auto"/>
+              <w:left w:val="nil"/>
+              <w:bottom w:val="single" w:sz="4" w:space="0" w:color="auto"/>
+              <w:right w:val="single" w:sz="4" w:space="0" w:color="auto"/>
+            </w:tcBorders>
+            <w:shd w:val="clear" w:color="auto" w:fill="auto"/>
+            <w:noWrap/>
+            <w:vAlign w:val="bottom"/>
+            <w:hideMark/>
+          </w:tcPr>
+          <w:p>
+            <w:pPr>
+              <w:spacing w:after="0" w:line="240" w:lineRule="auto"/>
+              <w:jc w:val="center"/>
+              <w:rPr>
+                <w:rFonts w:eastAsia="Times New Roman" w:cstheme="minorHAnsi"/>
+                <w:color w:val="000000"/>
+                <w:kern w:val="0"/>
+                <w:lang w:eastAsia="pt-BR"/>
+                <w14:ligatures w14:val="none"/>
+              </w:rPr>
+            </w:pPr>
+          </w:p>
+        </w:tc>
+        <w:tc>
+          <w:tcPr>
+            <w:tcW w:w="960" w:type="dxa"/>
+            <w:tcBorders>
+              <w:top w:val="nil"/>
+              <w:left w:val="nil"/>
+              <w:bottom w:val="nil"/>
+              <w:right w:val="nil"/>
+            </w:tcBorders>
+            <w:shd w:val="clear" w:color="auto" w:fill="auto"/>
+            <w:noWrap/>
+            <w:vAlign w:val="bottom"/>
+            <w:hideMark/>
+          </w:tcPr>
+          <w:p>
+            <w:pPr>
+              <w:spacing w:after="0" w:line="240" w:lineRule="auto"/>
+              <w:jc w:val="center"/>
+              <w:rPr>
+                <w:rFonts w:eastAsia="Times New Roman" w:cstheme="minorHAnsi"/>
+                <w:color w:val="000000"/>
+                <w:kern w:val="0"/>
+                <w:lang w:eastAsia="pt-BR"/>
+                <w14:ligatures w14:val="none"/>
+              </w:rPr>
+            </w:pPr>
+            <w:r>
+              <w:rPr>
+                <w:rFonts w:eastAsia="Times New Roman" w:cstheme="minorHAnsi"/>
+                <w:color w:val="000000"/>
+                <w:kern w:val="0"/>
+                <w:lang w:eastAsia="pt-BR"/>
+                <w14:ligatures w14:val="none"/>
+              </w:rPr>
+              <w:t>X</w:t>
+            </w:r>
+          </w:p>
+        </w:tc>
+        <w:tc>
+          <w:tcPr>
+            <w:tcW w:w="960" w:type="dxa"/>
+            <w:tcBorders>
+              <w:top w:val="single" w:sz="4" w:space="0" w:color="auto"/>
+              <w:left w:val="single" w:sz="4" w:space="0" w:color="auto"/>
+              <w:bottom w:val="single" w:sz="4" w:space="0" w:color="auto"/>
+              <w:right w:val="nil"/>
+            </w:tcBorders>
+            <w:shd w:val="clear" w:color="auto" w:fill="auto"/>
+            <w:noWrap/>
+            <w:vAlign w:val="bottom"/>
+            <w:hideMark/>
+          </w:tcPr>
+          <w:p>
+            <w:pPr>
+              <w:spacing w:after="0" w:line="240" w:lineRule="auto"/>
+              <w:jc w:val="center"/>
+              <w:rPr>
+                <w:rFonts w:eastAsia="Times New Roman" w:cstheme="minorHAnsi"/>
+                <w:color w:val="000000"/>
+                <w:kern w:val="0"/>
+                <w:lang w:eastAsia="pt-BR"/>
+                <w14:ligatures w14:val="none"/>
+              </w:rPr>
+            </w:pPr>
+          </w:p>
+        </w:tc>
+      </w:tr>
+      <w:tr>
+        <w:trPr>
+          <w:trHeight w:val="300"/>
+          <w:jc w:val="center"/>
+        </w:trPr>
+        <w:tc>
+          <w:tcPr>
+            <w:tcW w:w="960" w:type="dxa"/>
+            <w:tcBorders>
+              <w:top w:val="nil"/>
+              <w:left w:val="nil"/>
+              <w:bottom w:val="nil"/>
+              <w:right w:val="nil"/>
+            </w:tcBorders>
+            <w:shd w:val="clear" w:color="auto" w:fill="auto"/>
+            <w:noWrap/>
+            <w:vAlign w:val="bottom"/>
+            <w:hideMark/>
+          </w:tcPr>
+          <w:p>
+            <w:pPr>
+              <w:spacing w:after="0" w:line="240" w:lineRule="auto"/>
+              <w:jc w:val="center"/>
+              <w:rPr>
+                <w:rFonts w:eastAsia="Times New Roman" w:cstheme="minorHAnsi"/>
+                <w:color w:val="000000"/>
+                <w:kern w:val="0"/>
+                <w:lang w:eastAsia="pt-BR"/>
+                <w14:ligatures w14:val="none"/>
+              </w:rPr>
+            </w:pPr>
+          </w:p>
+        </w:tc>
+        <w:tc>
+          <w:tcPr>
+            <w:tcW w:w="960" w:type="dxa"/>
+            <w:tcBorders>
+              <w:top w:val="single" w:sz="4" w:space="0" w:color="auto"/>
+              <w:left w:val="single" w:sz="4" w:space="0" w:color="auto"/>
+              <w:bottom w:val="nil"/>
+              <w:right w:val="single" w:sz="4" w:space="0" w:color="auto"/>
+            </w:tcBorders>
+            <w:shd w:val="clear" w:color="auto" w:fill="auto"/>
+            <w:noWrap/>
+            <w:vAlign w:val="bottom"/>
+            <w:hideMark/>
+          </w:tcPr>
+          <w:p>
+            <w:pPr>
+              <w:spacing w:after="0" w:line="240" w:lineRule="auto"/>
+              <w:jc w:val="center"/>
+              <w:rPr>
+                <w:rFonts w:eastAsia="Times New Roman" w:cstheme="minorHAnsi"/>
+                <w:color w:val="000000"/>
+                <w:kern w:val="0"/>
+                <w:lang w:eastAsia="pt-BR"/>
+                <w14:ligatures w14:val="none"/>
+              </w:rPr>
+            </w:pPr>
+          </w:p>
+        </w:tc>
+        <w:tc>
+          <w:tcPr>
+            <w:tcW w:w="960" w:type="dxa"/>
+            <w:tcBorders>
+              <w:top w:val="nil"/>
+              <w:left w:val="nil"/>
+              <w:bottom w:val="nil"/>
+              <w:right w:val="nil"/>
+            </w:tcBorders>
+            <w:shd w:val="clear" w:color="auto" w:fill="auto"/>
+            <w:noWrap/>
+            <w:vAlign w:val="bottom"/>
+            <w:hideMark/>
+          </w:tcPr>
+          <w:p>
+            <w:pPr>
+              <w:spacing w:after="0" w:line="240" w:lineRule="auto"/>
+              <w:jc w:val="center"/>
+              <w:rPr>
+                <w:rFonts w:eastAsia="Times New Roman" w:cstheme="minorHAnsi"/>
+                <w:color w:val="000000"/>
+                <w:kern w:val="0"/>
+                <w:lang w:eastAsia="pt-BR"/>
+                <w14:ligatures w14:val="none"/>
+              </w:rPr>
+            </w:pPr>
+            <w:r>
+              <w:rPr>
+                <w:rFonts w:eastAsia="Times New Roman" w:cstheme="minorHAnsi"/>
+                <w:color w:val="000000"/>
+                <w:kern w:val="0"/>
+                <w:lang w:eastAsia="pt-BR"/>
+                <w14:ligatures w14:val="none"/>
+              </w:rPr>
+              <w:t>X</w:t>
+            </w:r>
+          </w:p>
+        </w:tc>
+      </w:tr>
+    </w:tbl>
+    <w:p>
+      <w:pPr>
+        <w:rPr>
+          <w:rFonts w:cstheme="minorHAnsi"/>
+        </w:rPr>
+      </w:pPr>
+    </w:p>
+    <w:p>
+      <w:r>
+        <w:t>L1/C3,L2/C2,L3/C1</w:t>
+      </w:r>
+      <w:r>
+        <w:t>(OK)</w:t>
       </w:r>
     </w:p>
     <w:tbl>
@@ -3629,7 +3744,7 @@
   <w:style w:type="paragraph" w:default="1" w:styleId="Normal">
     <w:name w:val="Normal"/>
     <w:qFormat/>
-    <w:rsid w:val="004A586B"/>
+    <w:rsid w:val="001635BB"/>
   </w:style>
   <w:style w:type="character" w:default="1" w:styleId="Fontepargpadro">
     <w:name w:val="Default Paragraph Font"/>

</xml_diff>